<commit_message>
Fix adding case in work
</commit_message>
<xml_diff>
--- a/static/word/migrant/document.docx
+++ b/static/word/migrant/document.docx
@@ -74,8 +74,6 @@
               </w:rPr>
               <w:t xml:space="preserve">1</w:t>
             </w:r>
-            <w:bookmarkStart w:id="0" w:name="_GoBack"/>
-            <w:bookmarkEnd w:id="0"/>
           </w:p>
           <w:p>
             <w:pPr>
@@ -144,7 +142,34 @@
               <w:rPr>
                 <w:lang w:val="en-US"/>
               </w:rPr>
-              <w:t xml:space="preserve">username</w:t>
+              <w:t xml:space="preserve"/>
+            </w:r>
+          </w:p>
+          <w:p>
+            <w:pPr>
+              <w:rPr>
+                <w:lang w:val="en-US"/>
+              </w:rPr>
+            </w:pPr>
+            <w:proofErr w:type="gramStart"/>
+            <w:r>
+              <w:rPr>
+                <w:lang w:val="en-US"/>
+              </w:rPr>
+              <w:t xml:space="preserve">Test card</w:t>
+            </w:r>
+          </w:p>
+          <w:p>
+            <w:pPr>
+              <w:rPr>
+                <w:lang w:val="en-US"/>
+              </w:rPr>
+            </w:pPr>
+            <w:r>
+              <w:rPr>
+                <w:lang w:val="en-US"/>
+              </w:rPr>
+              <w:t xml:space="preserve"/>
             </w:r>
           </w:p>
         </w:tc>
@@ -207,7 +232,34 @@
               <w:rPr>
                 <w:lang w:val="en-US"/>
               </w:rPr>
-              <w:t xml:space="preserve">2021-08-16 08:01:54.189446+00:00</w:t>
+              <w:t xml:space="preserve"/>
+            </w:r>
+          </w:p>
+          <w:p>
+            <w:pPr>
+              <w:rPr>
+                <w:lang w:val="en-US"/>
+              </w:rPr>
+            </w:pPr>
+            <w:proofErr w:type="gramStart"/>
+            <w:r>
+              <w:rPr>
+                <w:lang w:val="en-US"/>
+              </w:rPr>
+              <w:t xml:space="preserve">2021-08-20 08:30:57.032162+00:00</w:t>
+            </w:r>
+          </w:p>
+          <w:p>
+            <w:pPr>
+              <w:rPr>
+                <w:lang w:val="en-US"/>
+              </w:rPr>
+            </w:pPr>
+            <w:r>
+              <w:rPr>
+                <w:lang w:val="en-US"/>
+              </w:rPr>
+              <w:t xml:space="preserve"/>
             </w:r>
           </w:p>
         </w:tc>
@@ -270,7 +322,34 @@
               <w:rPr>
                 <w:lang w:val="en-US"/>
               </w:rPr>
-              <w:t xml:space="preserve">2021-08-16 08:01:54.189446+00:00</w:t>
+              <w:t xml:space="preserve"/>
+            </w:r>
+          </w:p>
+          <w:p>
+            <w:pPr>
+              <w:rPr>
+                <w:lang w:val="en-US"/>
+              </w:rPr>
+            </w:pPr>
+            <w:proofErr w:type="gramStart"/>
+            <w:r>
+              <w:rPr>
+                <w:lang w:val="en-US"/>
+              </w:rPr>
+              <w:t xml:space="preserve">2021-08-20 08:30:57.032162+00:00</w:t>
+            </w:r>
+          </w:p>
+          <w:p>
+            <w:pPr>
+              <w:rPr>
+                <w:lang w:val="en-US"/>
+              </w:rPr>
+            </w:pPr>
+            <w:r>
+              <w:rPr>
+                <w:lang w:val="en-US"/>
+              </w:rPr>
+              <w:t xml:space="preserve"/>
             </w:r>
           </w:p>
         </w:tc>
@@ -333,7 +412,34 @@
               <w:rPr>
                 <w:lang w:val="en-US"/>
               </w:rPr>
-              <w:t xml:space="preserve">Таджикистан</w:t>
+              <w:t xml:space="preserve"/>
+            </w:r>
+          </w:p>
+          <w:p>
+            <w:pPr>
+              <w:rPr>
+                <w:lang w:val="en-US"/>
+              </w:rPr>
+            </w:pPr>
+            <w:proofErr w:type="gramStart"/>
+            <w:r>
+              <w:rPr>
+                <w:lang w:val="en-US"/>
+              </w:rPr>
+              <w:t xml:space="preserve">Узбекистан</w:t>
+            </w:r>
+          </w:p>
+          <w:p>
+            <w:pPr>
+              <w:rPr>
+                <w:lang w:val="en-US"/>
+              </w:rPr>
+            </w:pPr>
+            <w:r>
+              <w:rPr>
+                <w:lang w:val="en-US"/>
+              </w:rPr>
+              <w:t xml:space="preserve"/>
             </w:r>
           </w:p>
         </w:tc>
@@ -396,7 +502,34 @@
               <w:rPr>
                 <w:lang w:val="en-US"/>
               </w:rPr>
-              <w:t xml:space="preserve">Согдийская область</w:t>
+              <w:t xml:space="preserve"/>
+            </w:r>
+          </w:p>
+          <w:p>
+            <w:pPr>
+              <w:rPr>
+                <w:lang w:val="en-US"/>
+              </w:rPr>
+            </w:pPr>
+            <w:proofErr w:type="gramStart"/>
+            <w:r>
+              <w:rPr>
+                <w:lang w:val="en-US"/>
+              </w:rPr>
+              <w:t xml:space="preserve">Андижанская область</w:t>
+            </w:r>
+          </w:p>
+          <w:p>
+            <w:pPr>
+              <w:rPr>
+                <w:lang w:val="en-US"/>
+              </w:rPr>
+            </w:pPr>
+            <w:r>
+              <w:rPr>
+                <w:lang w:val="en-US"/>
+              </w:rPr>
+              <w:t xml:space="preserve"/>
             </w:r>
           </w:p>
         </w:tc>
@@ -459,7 +592,34 @@
               <w:rPr>
                 <w:lang w:val="en-US"/>
               </w:rPr>
-              <w:t xml:space="preserve">Не легальный трудовой мигрант</w:t>
+              <w:t xml:space="preserve"/>
+            </w:r>
+          </w:p>
+          <w:p>
+            <w:pPr>
+              <w:rPr>
+                <w:lang w:val="en-US"/>
+              </w:rPr>
+            </w:pPr>
+            <w:proofErr w:type="gramStart"/>
+            <w:r>
+              <w:rPr>
+                <w:lang w:val="en-US"/>
+              </w:rPr>
+              <w:t xml:space="preserve">Нет информации</w:t>
+            </w:r>
+          </w:p>
+          <w:p>
+            <w:pPr>
+              <w:rPr>
+                <w:lang w:val="en-US"/>
+              </w:rPr>
+            </w:pPr>
+            <w:r>
+              <w:rPr>
+                <w:lang w:val="en-US"/>
+              </w:rPr>
+              <w:t xml:space="preserve"/>
             </w:r>
           </w:p>
         </w:tc>
@@ -522,7 +682,34 @@
               <w:rPr>
                 <w:lang w:val="en-US"/>
               </w:rPr>
-              <w:t xml:space="preserve">Нет</w:t>
+              <w:t xml:space="preserve"/>
+            </w:r>
+          </w:p>
+          <w:p>
+            <w:pPr>
+              <w:rPr>
+                <w:lang w:val="en-US"/>
+              </w:rPr>
+            </w:pPr>
+            <w:proofErr w:type="gramStart"/>
+            <w:r>
+              <w:rPr>
+                <w:lang w:val="en-US"/>
+              </w:rPr>
+              <w:t xml:space="preserve">нет информации</w:t>
+            </w:r>
+          </w:p>
+          <w:p>
+            <w:pPr>
+              <w:rPr>
+                <w:lang w:val="en-US"/>
+              </w:rPr>
+            </w:pPr>
+            <w:r>
+              <w:rPr>
+                <w:lang w:val="en-US"/>
+              </w:rPr>
+              <w:t xml:space="preserve"/>
             </w:r>
           </w:p>
         </w:tc>
@@ -648,7 +835,7 @@
               <w:rPr>
                 <w:lang w:val="en-US"/>
               </w:rPr>
-              <w:t xml:space="preserve">None</w:t>
+              <w:t xml:space="preserve"/>
             </w:r>
           </w:p>
         </w:tc>
@@ -724,7 +911,34 @@
               <w:rPr>
                 <w:lang w:val="en-US"/>
               </w:rPr>
-              <w:t xml:space="preserve">Информация от посольства/консульства</w:t>
+              <w:t xml:space="preserve"/>
+            </w:r>
+          </w:p>
+          <w:p>
+            <w:pPr>
+              <w:rPr>
+                <w:lang w:val="en-US"/>
+              </w:rPr>
+            </w:pPr>
+            <w:proofErr w:type="gramStart"/>
+            <w:r>
+              <w:rPr>
+                <w:lang w:val="en-US"/>
+              </w:rPr>
+              <w:t xml:space="preserve">Информация от работодателя</w:t>
+            </w:r>
+          </w:p>
+          <w:p>
+            <w:pPr>
+              <w:rPr>
+                <w:lang w:val="en-US"/>
+              </w:rPr>
+            </w:pPr>
+            <w:r>
+              <w:rPr>
+                <w:lang w:val="en-US"/>
+              </w:rPr>
+              <w:t xml:space="preserve"/>
             </w:r>
           </w:p>
           <w:p>
@@ -800,7 +1014,7 @@
               <w:rPr>
                 <w:lang w:val="en-US"/>
               </w:rPr>
-              <w:t xml:space="preserve">None</w:t>
+              <w:t xml:space="preserve"/>
             </w:r>
           </w:p>
         </w:tc>
@@ -939,7 +1153,34 @@
               <w:rPr>
                 <w:lang w:val="en-US"/>
               </w:rPr>
-              <w:t xml:space="preserve">Ограничение доступа к членству в профсоюзе</w:t>
+              <w:t xml:space="preserve"/>
+            </w:r>
+          </w:p>
+          <w:p>
+            <w:pPr>
+              <w:rPr>
+                <w:lang w:val="en-US"/>
+              </w:rPr>
+            </w:pPr>
+            <w:proofErr w:type="gramStart"/>
+            <w:r>
+              <w:rPr>
+                <w:lang w:val="en-US"/>
+              </w:rPr>
+              <w:t xml:space="preserve">Дискриминация в различных сферах трудовой деятельности</w:t>
+            </w:r>
+          </w:p>
+          <w:p>
+            <w:pPr>
+              <w:rPr>
+                <w:lang w:val="en-US"/>
+              </w:rPr>
+            </w:pPr>
+            <w:r>
+              <w:rPr>
+                <w:lang w:val="en-US"/>
+              </w:rPr>
+              <w:t xml:space="preserve"/>
             </w:r>
           </w:p>
           <w:p>
@@ -1015,7 +1256,7 @@
               <w:rPr>
                 <w:lang w:val="en-US"/>
               </w:rPr>
-              <w:t xml:space="preserve">None</w:t>
+              <w:t xml:space="preserve"/>
             </w:r>
           </w:p>
         </w:tc>
@@ -1078,7 +1319,35 @@
               <w:rPr>
                 <w:lang w:val="en-US"/>
               </w:rPr>
-              <w:t xml:space="preserve">2021-08-16 08:01:54.190444+00:00</w:t>
+              <w:t xml:space="preserve"/>
+            </w:r>
+          </w:p>
+          <w:p>
+            <w:pPr>
+              <w:rPr>
+                <w:lang w:val="en-US"/>
+              </w:rPr>
+            </w:pPr>
+            <w:proofErr w:type="gramStart"/>
+            <w:r>
+              <w:rPr>
+                <w:lang w:val="en-US"/>
+              </w:rPr>
+              <w:t xml:space="preserve">2021-08-20 08:30:57.032162+00:00</w:t>
+            </w:r>
+          </w:p>
+          <w:p>
+            <w:pPr>
+              <w:rPr>
+                <w:lang w:val="en-US"/>
+              </w:rPr>
+            </w:pPr>
+            <w:r>
+              <w:rPr>
+                <w:lang w:val="en-US"/>
+              </w:rPr>
+              <w:lastRenderedPageBreak/>
+              <w:t xml:space="preserve"/>
             </w:r>
           </w:p>
         </w:tc>
@@ -1105,6 +1374,7 @@
                 <w:bCs/>
                 <w:lang w:val="en-US"/>
               </w:rPr>
+              <w:lastRenderedPageBreak/>
               <w:t>2.7</w:t>
             </w:r>
           </w:p>
@@ -1141,7 +1411,34 @@
               <w:rPr>
                 <w:lang w:val="en-US"/>
               </w:rPr>
-              <w:t xml:space="preserve">2021-08-15 18:00:00+00:00</w:t>
+              <w:t xml:space="preserve"/>
+            </w:r>
+          </w:p>
+          <w:p>
+            <w:pPr>
+              <w:rPr>
+                <w:lang w:val="en-US"/>
+              </w:rPr>
+            </w:pPr>
+            <w:proofErr w:type="gramStart"/>
+            <w:r>
+              <w:rPr>
+                <w:lang w:val="en-US"/>
+              </w:rPr>
+              <w:t xml:space="preserve">2021-08-19 18:00:00+00:00</w:t>
+            </w:r>
+          </w:p>
+          <w:p>
+            <w:pPr>
+              <w:rPr>
+                <w:lang w:val="en-US"/>
+              </w:rPr>
+            </w:pPr>
+            <w:r>
+              <w:rPr>
+                <w:lang w:val="en-US"/>
+              </w:rPr>
+              <w:t xml:space="preserve"/>
             </w:r>
           </w:p>
         </w:tc>
@@ -1204,7 +1501,34 @@
               <w:rPr>
                 <w:lang w:val="en-US"/>
               </w:rPr>
-              <w:t xml:space="preserve">2021-08-15 18:00:00+00:00</w:t>
+              <w:t xml:space="preserve"/>
+            </w:r>
+          </w:p>
+          <w:p>
+            <w:pPr>
+              <w:rPr>
+                <w:lang w:val="en-US"/>
+              </w:rPr>
+            </w:pPr>
+            <w:proofErr w:type="gramStart"/>
+            <w:r>
+              <w:rPr>
+                <w:lang w:val="en-US"/>
+              </w:rPr>
+              <w:t xml:space="preserve">2021-08-19 18:00:00+00:00</w:t>
+            </w:r>
+          </w:p>
+          <w:p>
+            <w:pPr>
+              <w:rPr>
+                <w:lang w:val="en-US"/>
+              </w:rPr>
+            </w:pPr>
+            <w:r>
+              <w:rPr>
+                <w:lang w:val="en-US"/>
+              </w:rPr>
+              <w:t xml:space="preserve"/>
             </w:r>
           </w:p>
         </w:tc>
@@ -1267,7 +1591,34 @@
               <w:rPr>
                 <w:lang w:val="en-US"/>
               </w:rPr>
-              <w:t xml:space="preserve">Физическое лицо</w:t>
+              <w:t xml:space="preserve"/>
+            </w:r>
+          </w:p>
+          <w:p>
+            <w:pPr>
+              <w:rPr>
+                <w:lang w:val="en-US"/>
+              </w:rPr>
+            </w:pPr>
+            <w:proofErr w:type="gramStart"/>
+            <w:r>
+              <w:rPr>
+                <w:lang w:val="en-US"/>
+              </w:rPr>
+              <w:t xml:space="preserve">Группа лиц (работников)</w:t>
+            </w:r>
+          </w:p>
+          <w:p>
+            <w:pPr>
+              <w:rPr>
+                <w:lang w:val="en-US"/>
+              </w:rPr>
+            </w:pPr>
+            <w:r>
+              <w:rPr>
+                <w:lang w:val="en-US"/>
+              </w:rPr>
+              <w:t xml:space="preserve"/>
             </w:r>
           </w:p>
         </w:tc>
@@ -1330,7 +1681,7 @@
               <w:rPr>
                 <w:lang w:val="en-US"/>
               </w:rPr>
-              <w:t xml:space="preserve">username</w:t>
+              <w:t xml:space="preserve"/>
             </w:r>
           </w:p>
         </w:tc>
@@ -1393,7 +1744,34 @@
               <w:rPr>
                 <w:lang w:val="en-US"/>
               </w:rPr>
-              <w:t xml:space="preserve">None</w:t>
+              <w:t xml:space="preserve"/>
+            </w:r>
+          </w:p>
+          <w:p>
+            <w:pPr>
+              <w:rPr>
+                <w:lang w:val="en-US"/>
+              </w:rPr>
+            </w:pPr>
+            <w:proofErr w:type="gramStart"/>
+            <w:r>
+              <w:rPr>
+                <w:lang w:val="en-US"/>
+              </w:rPr>
+              <w:t xml:space="preserve">Определенная категория работников</w:t>
+            </w:r>
+          </w:p>
+          <w:p>
+            <w:pPr>
+              <w:rPr>
+                <w:lang w:val="en-US"/>
+              </w:rPr>
+            </w:pPr>
+            <w:r>
+              <w:rPr>
+                <w:lang w:val="en-US"/>
+              </w:rPr>
+              <w:t xml:space="preserve"/>
             </w:r>
           </w:p>
         </w:tc>
@@ -1469,7 +1847,34 @@
               <w:rPr>
                 <w:lang w:val="en-US"/>
               </w:rPr>
-              <w:t xml:space="preserve">Органы местного самоуправления</w:t>
+              <w:t xml:space="preserve"/>
+            </w:r>
+          </w:p>
+          <w:p>
+            <w:pPr>
+              <w:rPr>
+                <w:lang w:val="en-US"/>
+              </w:rPr>
+            </w:pPr>
+            <w:proofErr w:type="gramStart"/>
+            <w:r>
+              <w:rPr>
+                <w:lang w:val="en-US"/>
+              </w:rPr>
+              <w:t xml:space="preserve">Органы, контролирующие мигрантов</w:t>
+            </w:r>
+          </w:p>
+          <w:p>
+            <w:pPr>
+              <w:rPr>
+                <w:lang w:val="en-US"/>
+              </w:rPr>
+            </w:pPr>
+            <w:r>
+              <w:rPr>
+                <w:lang w:val="en-US"/>
+              </w:rPr>
+              <w:t xml:space="preserve"/>
             </w:r>
           </w:p>
           <w:p>
@@ -1545,7 +1950,7 @@
               <w:rPr>
                 <w:lang w:val="en-US"/>
               </w:rPr>
-              <w:t xml:space="preserve">None</w:t>
+              <w:t xml:space="preserve"/>
             </w:r>
           </w:p>
         </w:tc>
@@ -1608,7 +2013,7 @@
               <w:rPr>
                 <w:lang w:val="en-US"/>
               </w:rPr>
-              <w:t xml:space="preserve">username</w:t>
+              <w:t xml:space="preserve"/>
             </w:r>
           </w:p>
         </w:tc>
@@ -1671,7 +2076,7 @@
               <w:rPr>
                 <w:lang w:val="en-US"/>
               </w:rPr>
-              <w:t xml:space="preserve">None</w:t>
+              <w:t xml:space="preserve"/>
             </w:r>
           </w:p>
         </w:tc>
@@ -1734,7 +2139,34 @@
               <w:rPr>
                 <w:lang w:val="en-US"/>
               </w:rPr>
-              <w:t xml:space="preserve">None</w:t>
+              <w:t xml:space="preserve"/>
+            </w:r>
+          </w:p>
+          <w:p>
+            <w:pPr>
+              <w:rPr>
+                <w:lang w:val="en-US"/>
+              </w:rPr>
+            </w:pPr>
+            <w:proofErr w:type="gramStart"/>
+            <w:r>
+              <w:rPr>
+                <w:lang w:val="en-US"/>
+              </w:rPr>
+              <w:t xml:space="preserve">Test card</w:t>
+            </w:r>
+          </w:p>
+          <w:p>
+            <w:pPr>
+              <w:rPr>
+                <w:lang w:val="en-US"/>
+              </w:rPr>
+            </w:pPr>
+            <w:r>
+              <w:rPr>
+                <w:lang w:val="en-US"/>
+              </w:rPr>
+              <w:t xml:space="preserve"/>
             </w:r>
           </w:p>
         </w:tc>
@@ -1797,7 +2229,7 @@
               <w:rPr>
                 <w:lang w:val="en-US"/>
               </w:rPr>
-              <w:t xml:space="preserve">None</w:t>
+              <w:t xml:space="preserve"/>
             </w:r>
           </w:p>
         </w:tc>
@@ -1860,7 +2292,7 @@
               <w:rPr>
                 <w:lang w:val="en-US"/>
               </w:rPr>
-              <w:t xml:space="preserve">None</w:t>
+              <w:t xml:space="preserve"/>
             </w:r>
           </w:p>
         </w:tc>
@@ -1923,7 +2355,34 @@
               <w:rPr>
                 <w:lang w:val="en-US"/>
               </w:rPr>
-              <w:t xml:space="preserve">usernameusername</w:t>
+              <w:t xml:space="preserve"/>
+            </w:r>
+          </w:p>
+          <w:p>
+            <w:pPr>
+              <w:rPr>
+                <w:lang w:val="en-US"/>
+              </w:rPr>
+            </w:pPr>
+            <w:proofErr w:type="gramStart"/>
+            <w:r>
+              <w:rPr>
+                <w:lang w:val="en-US"/>
+              </w:rPr>
+              <w:t xml:space="preserve">Test cardTest cardTest cardTest cardTest cardTest cardTest cardTest cardTest cardTest cardTest cardTest card</w:t>
+            </w:r>
+          </w:p>
+          <w:p>
+            <w:pPr>
+              <w:rPr>
+                <w:lang w:val="en-US"/>
+              </w:rPr>
+            </w:pPr>
+            <w:r>
+              <w:rPr>
+                <w:lang w:val="en-US"/>
+              </w:rPr>
+              <w:t xml:space="preserve"/>
             </w:r>
           </w:p>
         </w:tc>
@@ -1986,7 +2445,34 @@
               <w:rPr>
                 <w:lang w:val="en-US"/>
               </w:rPr>
-              <w:t xml:space="preserve">usernameusername</w:t>
+              <w:t xml:space="preserve"/>
+            </w:r>
+          </w:p>
+          <w:p>
+            <w:pPr>
+              <w:rPr>
+                <w:lang w:val="en-US"/>
+              </w:rPr>
+            </w:pPr>
+            <w:proofErr w:type="gramStart"/>
+            <w:r>
+              <w:rPr>
+                <w:lang w:val="en-US"/>
+              </w:rPr>
+              <w:t xml:space="preserve">Test cardTest cardTest cardTest cardTest cardTest cardTest cardTest cardTest cardTest cardTest cardTest cardTest cardTest cardTest cardTest cardTest cardTest cardTest cardTest cardTest cardTest cardTest cardTest cardTest cardTest cardTest cardTest card</w:t>
+            </w:r>
+          </w:p>
+          <w:p>
+            <w:pPr>
+              <w:rPr>
+                <w:lang w:val="en-US"/>
+              </w:rPr>
+            </w:pPr>
+            <w:r>
+              <w:rPr>
+                <w:lang w:val="en-US"/>
+              </w:rPr>
+              <w:t xml:space="preserve"/>
             </w:r>
           </w:p>
         </w:tc>
@@ -2013,44 +2499,161 @@
                 <w:bCs/>
                 <w:lang w:val="en-US"/>
               </w:rPr>
+              <w:t>4.1</w:t>
+            </w:r>
+          </w:p>
+        </w:tc>
+        <w:tc>
+          <w:tcPr>
+            <w:tcW w:w="5472" w:type="dxa"/>
+          </w:tcPr>
+          <w:p>
+            <w:pPr>
+              <w:rPr>
+                <w:lang w:val="en-US"/>
+              </w:rPr>
+            </w:pPr>
+            <w:r>
+              <w:rPr>
+                <w:lang w:val="en-US"/>
+              </w:rPr>
+              <w:t xml:space="preserve">Опишите, какие действия предприняты профсоюзом/правозащитной организацией. Параллельно указывайте, чем подтверждаются эти факты (если есть приложения, укажите сразу номера и названия соответствующих приложений) </w:t>
+            </w:r>
+          </w:p>
+        </w:tc>
+        <w:tc>
+          <w:tcPr>
+            <w:tcW w:w="3310" w:type="dxa"/>
+          </w:tcPr>
+          <w:p>
+            <w:pPr>
+              <w:rPr>
+                <w:lang w:val="en-US"/>
+              </w:rPr>
+            </w:pPr>
+            <w:r>
+              <w:rPr>
+                <w:lang w:val="en-US"/>
+              </w:rPr>
+              <w:t xml:space="preserve"/>
+            </w:r>
+          </w:p>
+          <w:p>
+            <w:pPr>
+              <w:rPr>
+                <w:lang w:val="en-US"/>
+              </w:rPr>
+            </w:pPr>
+            <w:proofErr w:type="gramStart"/>
+            <w:r>
+              <w:rPr>
+                <w:lang w:val="en-US"/>
+              </w:rPr>
+              <w:t xml:space="preserve">Test cardTest cardTest cardTest cardTest cardTest cardTest cardTest cardTest cardTest cardTest cardTest cardTest cardTest cardTest cardTest cardTest cardTest cardTest cardTest cardTest cardTest cardTe</w:t>
+            </w:r>
+          </w:p>
+          <w:p>
+            <w:pPr>
+              <w:rPr>
+                <w:lang w:val="en-US"/>
+              </w:rPr>
+            </w:pPr>
+            <w:r>
+              <w:rPr>
+                <w:lang w:val="en-US"/>
+              </w:rPr>
+              <w:t xml:space="preserve"/>
+            </w:r>
+          </w:p>
+        </w:tc>
+      </w:tr>
+      <w:tr>
+        <w:trPr>
+          <w:trHeight w:val="388"/>
+        </w:trPr>
+        <w:tc>
+          <w:tcPr>
+            <w:tcW w:w="563" w:type="dxa"/>
+          </w:tcPr>
+          <w:p>
+            <w:pPr>
+              <w:rPr>
+                <w:b/>
+                <w:bCs/>
+                <w:lang w:val="en-US"/>
+              </w:rPr>
+            </w:pPr>
+            <w:r>
+              <w:rPr>
+                <w:b/>
+                <w:bCs/>
+                <w:lang w:val="en-US"/>
+              </w:rPr>
               <w:lastRenderedPageBreak/>
-              <w:t>4.1</w:t>
-            </w:r>
-          </w:p>
-        </w:tc>
-        <w:tc>
-          <w:tcPr>
-            <w:tcW w:w="5472" w:type="dxa"/>
-          </w:tcPr>
-          <w:p>
-            <w:pPr>
-              <w:rPr>
-                <w:lang w:val="en-US"/>
-              </w:rPr>
-            </w:pPr>
-            <w:r>
-              <w:rPr>
-                <w:lang w:val="en-US"/>
-              </w:rPr>
-              <w:t xml:space="preserve">Опишите, какие действия предприняты профсоюзом/правозащитной организацией. Параллельно указывайте, чем подтверждаются эти факты (если есть приложения, укажите сразу номера и названия соответствующих приложений) </w:t>
-            </w:r>
-          </w:p>
-        </w:tc>
-        <w:tc>
-          <w:tcPr>
-            <w:tcW w:w="3310" w:type="dxa"/>
-          </w:tcPr>
-          <w:p>
-            <w:pPr>
-              <w:rPr>
-                <w:lang w:val="en-US"/>
-              </w:rPr>
-            </w:pPr>
-            <w:r>
-              <w:rPr>
-                <w:lang w:val="en-US"/>
-              </w:rPr>
-              <w:t xml:space="preserve">usernameusername</w:t>
+              <w:t>4.2</w:t>
+            </w:r>
+          </w:p>
+        </w:tc>
+        <w:tc>
+          <w:tcPr>
+            <w:tcW w:w="5472" w:type="dxa"/>
+          </w:tcPr>
+          <w:p>
+            <w:pPr>
+              <w:rPr>
+                <w:lang w:val="en-US"/>
+              </w:rPr>
+            </w:pPr>
+            <w:r>
+              <w:rPr>
+                <w:lang w:val="en-US"/>
+              </w:rPr>
+              <w:t xml:space="preserve">Чем завершилась ситуация (если завершилась) или состояние в текущий момент</w:t>
+            </w:r>
+          </w:p>
+        </w:tc>
+        <w:tc>
+          <w:tcPr>
+            <w:tcW w:w="3310" w:type="dxa"/>
+          </w:tcPr>
+          <w:p>
+            <w:pPr>
+              <w:rPr>
+                <w:lang w:val="en-US"/>
+              </w:rPr>
+            </w:pPr>
+            <w:r>
+              <w:rPr>
+                <w:lang w:val="en-US"/>
+              </w:rPr>
+              <w:t xml:space="preserve"/>
+            </w:r>
+          </w:p>
+          <w:p>
+            <w:pPr>
+              <w:rPr>
+                <w:lang w:val="en-US"/>
+              </w:rPr>
+            </w:pPr>
+            <w:proofErr w:type="gramStart"/>
+            <w:r>
+              <w:rPr>
+                <w:lang w:val="en-US"/>
+              </w:rPr>
+              <w:t xml:space="preserve">Test cardTest cardTest cardTest cardTest cardTest cardTest cardTest cardTest cardTest cardTest cardTest cardTest cardTest cardTest cardTest cardTest cardTest cardTest cardTest cardTest cardTest cardTest cardTest cardTest cardTest cardTest cardTest cardTest cardTest cardTest cardTest cardTest cardTest cardTest cardTest cardTest cardTest cardTest cardTest cardTest cardTest cardTest cardTest cardTest cardTest cardTest cardTest cardTest cardTest cardTest cardTest cardTest cardTest cardTest cardTest cardTest cardTest cardTest cardTest cardTest cardTest cardTest cardTest cardTest cardTest cardTest cardTest cardTest cardTest cardTest cardTest cardTest cardTest cardTest cardTest cardTest cardTest cardTest cardTest cardTest cardTest cardTest cardTest cardTest cardTest cardTest cardTest cardTest cardTest cardTest cardTest cardTest cardTest cardTest cardTest cardTest cardTest cardTest cardTest cardTest cardTest cardTest cardTest cardTest cardTest cardTest cardTest cardTest cardTest cardTest cardTest cardTest cardTest cardTest cardTest cardTest cardTest cardTest cardTest cardv</w:t>
+            </w:r>
+          </w:p>
+          <w:p>
+            <w:pPr>
+              <w:rPr>
+                <w:lang w:val="en-US"/>
+              </w:rPr>
+            </w:pPr>
+            <w:r>
+              <w:rPr>
+                <w:lang w:val="en-US"/>
+              </w:rPr>
+              <w:t xml:space="preserve"/>
             </w:r>
           </w:p>
         </w:tc>
@@ -2077,43 +2680,70 @@
                 <w:bCs/>
                 <w:lang w:val="en-US"/>
               </w:rPr>
-              <w:t>4.2</w:t>
-            </w:r>
-          </w:p>
-        </w:tc>
-        <w:tc>
-          <w:tcPr>
-            <w:tcW w:w="5472" w:type="dxa"/>
-          </w:tcPr>
-          <w:p>
-            <w:pPr>
-              <w:rPr>
-                <w:lang w:val="en-US"/>
-              </w:rPr>
-            </w:pPr>
-            <w:r>
-              <w:rPr>
-                <w:lang w:val="en-US"/>
-              </w:rPr>
-              <w:t xml:space="preserve">Чем завершилась ситуация (если завершилась) или состояние в текущий момент</w:t>
-            </w:r>
-          </w:p>
-        </w:tc>
-        <w:tc>
-          <w:tcPr>
-            <w:tcW w:w="3310" w:type="dxa"/>
-          </w:tcPr>
-          <w:p>
-            <w:pPr>
-              <w:rPr>
-                <w:lang w:val="en-US"/>
-              </w:rPr>
-            </w:pPr>
-            <w:r>
-              <w:rPr>
-                <w:lang w:val="en-US"/>
-              </w:rPr>
-              <w:t xml:space="preserve">usernameusername</w:t>
+              <w:t>4.3</w:t>
+            </w:r>
+          </w:p>
+        </w:tc>
+        <w:tc>
+          <w:tcPr>
+            <w:tcW w:w="5472" w:type="dxa"/>
+          </w:tcPr>
+          <w:p>
+            <w:pPr>
+              <w:rPr>
+                <w:lang w:val="en-US"/>
+              </w:rPr>
+            </w:pPr>
+            <w:r>
+              <w:rPr>
+                <w:lang w:val="en-US"/>
+              </w:rPr>
+              <w:t xml:space="preserve">Характер нарушения</w:t>
+            </w:r>
+          </w:p>
+        </w:tc>
+        <w:tc>
+          <w:tcPr>
+            <w:tcW w:w="3310" w:type="dxa"/>
+          </w:tcPr>
+          <w:p>
+            <w:pPr>
+              <w:rPr>
+                <w:lang w:val="en-US"/>
+              </w:rPr>
+            </w:pPr>
+            <w:r>
+              <w:rPr>
+                <w:lang w:val="en-US"/>
+              </w:rPr>
+              <w:t xml:space="preserve"/>
+            </w:r>
+          </w:p>
+          <w:p>
+            <w:pPr>
+              <w:rPr>
+                <w:lang w:val="en-US"/>
+              </w:rPr>
+            </w:pPr>
+            <w:proofErr w:type="gramStart"/>
+            <w:r>
+              <w:rPr>
+                <w:lang w:val="en-US"/>
+              </w:rPr>
+              <w:t xml:space="preserve">Разовое</w:t>
+            </w:r>
+          </w:p>
+          <w:p>
+            <w:pPr>
+              <w:rPr>
+                <w:lang w:val="en-US"/>
+              </w:rPr>
+            </w:pPr>
+            <w:r>
+              <w:rPr>
+                <w:lang w:val="en-US"/>
+              </w:rPr>
+              <w:t xml:space="preserve"/>
             </w:r>
           </w:p>
         </w:tc>
@@ -2140,43 +2770,70 @@
                 <w:bCs/>
                 <w:lang w:val="en-US"/>
               </w:rPr>
-              <w:t>4.3</w:t>
-            </w:r>
-          </w:p>
-        </w:tc>
-        <w:tc>
-          <w:tcPr>
-            <w:tcW w:w="5472" w:type="dxa"/>
-          </w:tcPr>
-          <w:p>
-            <w:pPr>
-              <w:rPr>
-                <w:lang w:val="en-US"/>
-              </w:rPr>
-            </w:pPr>
-            <w:r>
-              <w:rPr>
-                <w:lang w:val="en-US"/>
-              </w:rPr>
-              <w:t xml:space="preserve">Характер нарушения</w:t>
-            </w:r>
-          </w:p>
-        </w:tc>
-        <w:tc>
-          <w:tcPr>
-            <w:tcW w:w="3310" w:type="dxa"/>
-          </w:tcPr>
-          <w:p>
-            <w:pPr>
-              <w:rPr>
-                <w:lang w:val="en-US"/>
-              </w:rPr>
-            </w:pPr>
-            <w:r>
-              <w:rPr>
-                <w:lang w:val="en-US"/>
-              </w:rPr>
-              <w:t xml:space="preserve">Разовое</w:t>
+              <w:t>4.4</w:t>
+            </w:r>
+          </w:p>
+        </w:tc>
+        <w:tc>
+          <w:tcPr>
+            <w:tcW w:w="5472" w:type="dxa"/>
+          </w:tcPr>
+          <w:p>
+            <w:pPr>
+              <w:rPr>
+                <w:lang w:val="en-US"/>
+              </w:rPr>
+            </w:pPr>
+            <w:r>
+              <w:rPr>
+                <w:lang w:val="en-US"/>
+              </w:rPr>
+              <w:t xml:space="preserve">Ситуация с правами</w:t>
+            </w:r>
+          </w:p>
+        </w:tc>
+        <w:tc>
+          <w:tcPr>
+            <w:tcW w:w="3310" w:type="dxa"/>
+          </w:tcPr>
+          <w:p>
+            <w:pPr>
+              <w:rPr>
+                <w:lang w:val="en-US"/>
+              </w:rPr>
+            </w:pPr>
+            <w:r>
+              <w:rPr>
+                <w:lang w:val="en-US"/>
+              </w:rPr>
+              <w:t xml:space="preserve"/>
+            </w:r>
+          </w:p>
+          <w:p>
+            <w:pPr>
+              <w:rPr>
+                <w:lang w:val="en-US"/>
+              </w:rPr>
+            </w:pPr>
+            <w:proofErr w:type="gramStart"/>
+            <w:r>
+              <w:rPr>
+                <w:lang w:val="en-US"/>
+              </w:rPr>
+              <w:t xml:space="preserve">Права не восстановлены</w:t>
+            </w:r>
+          </w:p>
+          <w:p>
+            <w:pPr>
+              <w:rPr>
+                <w:lang w:val="en-US"/>
+              </w:rPr>
+            </w:pPr>
+            <w:r>
+              <w:rPr>
+                <w:lang w:val="en-US"/>
+              </w:rPr>
+              <w:t xml:space="preserve"/>
             </w:r>
           </w:p>
         </w:tc>
@@ -2203,43 +2860,43 @@
                 <w:bCs/>
                 <w:lang w:val="en-US"/>
               </w:rPr>
-              <w:t>4.4</w:t>
-            </w:r>
-          </w:p>
-        </w:tc>
-        <w:tc>
-          <w:tcPr>
-            <w:tcW w:w="5472" w:type="dxa"/>
-          </w:tcPr>
-          <w:p>
-            <w:pPr>
-              <w:rPr>
-                <w:lang w:val="en-US"/>
-              </w:rPr>
-            </w:pPr>
-            <w:r>
-              <w:rPr>
-                <w:lang w:val="en-US"/>
-              </w:rPr>
-              <w:t xml:space="preserve">Ситуация с правами</w:t>
-            </w:r>
-          </w:p>
-        </w:tc>
-        <w:tc>
-          <w:tcPr>
-            <w:tcW w:w="3310" w:type="dxa"/>
-          </w:tcPr>
-          <w:p>
-            <w:pPr>
-              <w:rPr>
-                <w:lang w:val="en-US"/>
-              </w:rPr>
-            </w:pPr>
-            <w:r>
-              <w:rPr>
-                <w:lang w:val="en-US"/>
-              </w:rPr>
-              <w:t xml:space="preserve">Права не восстановлены</w:t>
+              <w:t>4.5</w:t>
+            </w:r>
+          </w:p>
+        </w:tc>
+        <w:tc>
+          <w:tcPr>
+            <w:tcW w:w="5472" w:type="dxa"/>
+          </w:tcPr>
+          <w:p>
+            <w:pPr>
+              <w:rPr>
+                <w:lang w:val="en-US"/>
+              </w:rPr>
+            </w:pPr>
+            <w:r>
+              <w:rPr>
+                <w:lang w:val="en-US"/>
+              </w:rPr>
+              <w:t xml:space="preserve">Другое</w:t>
+            </w:r>
+          </w:p>
+        </w:tc>
+        <w:tc>
+          <w:tcPr>
+            <w:tcW w:w="3310" w:type="dxa"/>
+          </w:tcPr>
+          <w:p>
+            <w:pPr>
+              <w:rPr>
+                <w:lang w:val="en-US"/>
+              </w:rPr>
+            </w:pPr>
+            <w:r>
+              <w:rPr>
+                <w:lang w:val="en-US"/>
+              </w:rPr>
+              <w:t xml:space="preserve"/>
             </w:r>
           </w:p>
         </w:tc>
@@ -2266,20 +2923,52 @@
                 <w:bCs/>
                 <w:lang w:val="en-US"/>
               </w:rPr>
-              <w:t>4.5</w:t>
-            </w:r>
-          </w:p>
-        </w:tc>
-        <w:tc>
-          <w:tcPr>
-            <w:tcW w:w="5472" w:type="dxa"/>
-          </w:tcPr>
-          <w:p>
-            <w:pPr>
-              <w:rPr>
-                <w:lang w:val="en-US"/>
-              </w:rPr>
-            </w:pPr>
+              <w:t>4.6</w:t>
+            </w:r>
+          </w:p>
+        </w:tc>
+        <w:tc>
+          <w:tcPr>
+            <w:tcW w:w="5472" w:type="dxa"/>
+          </w:tcPr>
+          <w:p>
+            <w:pPr>
+              <w:rPr>
+                <w:lang w:val="en-US"/>
+              </w:rPr>
+            </w:pPr>
+            <w:r>
+              <w:rPr>
+                <w:lang w:val="en-US"/>
+              </w:rPr>
+              <w:t xml:space="preserve">Ситуация с потерпевшим(и)</w:t>
+            </w:r>
+          </w:p>
+        </w:tc>
+        <w:tc>
+          <w:tcPr>
+            <w:tcW w:w="3310" w:type="dxa"/>
+          </w:tcPr>
+          <w:p>
+            <w:pPr>
+              <w:rPr>
+                <w:lang w:val="en-US"/>
+              </w:rPr>
+            </w:pPr>
+            <w:r>
+              <w:rPr>
+                <w:lang w:val="en-US"/>
+              </w:rPr>
+              <w:t xml:space="preserve"/>
+            </w:r>
+          </w:p>
+          <w:p>
+            <w:pPr>
+              <w:rPr>
+                <w:lang w:val="en-US"/>
+              </w:rPr>
+            </w:pPr>
+            <w:proofErr w:type="gramStart"/>
             <w:r>
               <w:rPr>
                 <w:lang w:val="en-US"/>
@@ -2287,22 +2976,17 @@
               <w:t xml:space="preserve">Другое</w:t>
             </w:r>
           </w:p>
-        </w:tc>
-        <w:tc>
-          <w:tcPr>
-            <w:tcW w:w="3310" w:type="dxa"/>
-          </w:tcPr>
-          <w:p>
-            <w:pPr>
-              <w:rPr>
-                <w:lang w:val="en-US"/>
-              </w:rPr>
-            </w:pPr>
-            <w:r>
-              <w:rPr>
-                <w:lang w:val="en-US"/>
-              </w:rPr>
-              <w:t xml:space="preserve">None</w:t>
+          <w:p>
+            <w:pPr>
+              <w:rPr>
+                <w:lang w:val="en-US"/>
+              </w:rPr>
+            </w:pPr>
+            <w:r>
+              <w:rPr>
+                <w:lang w:val="en-US"/>
+              </w:rPr>
+              <w:t xml:space="preserve"/>
             </w:r>
           </w:p>
         </w:tc>
@@ -2329,43 +3013,70 @@
                 <w:bCs/>
                 <w:lang w:val="en-US"/>
               </w:rPr>
-              <w:t>4.6</w:t>
-            </w:r>
-          </w:p>
-        </w:tc>
-        <w:tc>
-          <w:tcPr>
-            <w:tcW w:w="5472" w:type="dxa"/>
-          </w:tcPr>
-          <w:p>
-            <w:pPr>
-              <w:rPr>
-                <w:lang w:val="en-US"/>
-              </w:rPr>
-            </w:pPr>
-            <w:r>
-              <w:rPr>
-                <w:lang w:val="en-US"/>
-              </w:rPr>
-              <w:t xml:space="preserve">Ситуация с потерпевшим(и)</w:t>
-            </w:r>
-          </w:p>
-        </w:tc>
-        <w:tc>
-          <w:tcPr>
-            <w:tcW w:w="3310" w:type="dxa"/>
-          </w:tcPr>
-          <w:p>
-            <w:pPr>
-              <w:rPr>
-                <w:lang w:val="en-US"/>
-              </w:rPr>
-            </w:pPr>
-            <w:r>
-              <w:rPr>
-                <w:lang w:val="en-US"/>
-              </w:rPr>
-              <w:t xml:space="preserve">Прекратил(и) работать добровольно</w:t>
+              <w:t>4.7</w:t>
+            </w:r>
+          </w:p>
+        </w:tc>
+        <w:tc>
+          <w:tcPr>
+            <w:tcW w:w="5472" w:type="dxa"/>
+          </w:tcPr>
+          <w:p>
+            <w:pPr>
+              <w:rPr>
+                <w:lang w:val="en-US"/>
+              </w:rPr>
+            </w:pPr>
+            <w:r>
+              <w:rPr>
+                <w:lang w:val="en-US"/>
+              </w:rPr>
+              <w:t xml:space="preserve">Error</w:t>
+            </w:r>
+          </w:p>
+        </w:tc>
+        <w:tc>
+          <w:tcPr>
+            <w:tcW w:w="3310" w:type="dxa"/>
+          </w:tcPr>
+          <w:p>
+            <w:pPr>
+              <w:rPr>
+                <w:lang w:val="en-US"/>
+              </w:rPr>
+            </w:pPr>
+            <w:r>
+              <w:rPr>
+                <w:lang w:val="en-US"/>
+              </w:rPr>
+              <w:t xml:space="preserve"/>
+            </w:r>
+          </w:p>
+          <w:p>
+            <w:pPr>
+              <w:rPr>
+                <w:lang w:val="en-US"/>
+              </w:rPr>
+            </w:pPr>
+            <w:proofErr w:type="gramStart"/>
+            <w:r>
+              <w:rPr>
+                <w:lang w:val="en-US"/>
+              </w:rPr>
+              <w:t xml:space="preserve">Test cardTest cardTest cardTest cardTest cardTest</w:t>
+            </w:r>
+          </w:p>
+          <w:p>
+            <w:pPr>
+              <w:rPr>
+                <w:lang w:val="en-US"/>
+              </w:rPr>
+            </w:pPr>
+            <w:r>
+              <w:rPr>
+                <w:lang w:val="en-US"/>
+              </w:rPr>
+              <w:t xml:space="preserve"/>
             </w:r>
           </w:p>
         </w:tc>
@@ -2392,7 +3103,70 @@
                 <w:bCs/>
                 <w:lang w:val="en-US"/>
               </w:rPr>
-              <w:t>4.7</w:t>
+              <w:t>4.8</w:t>
+            </w:r>
+          </w:p>
+        </w:tc>
+        <w:tc>
+          <w:tcPr>
+            <w:tcW w:w="5472" w:type="dxa"/>
+          </w:tcPr>
+          <w:p>
+            <w:pPr>
+              <w:rPr>
+                <w:lang w:val="en-US"/>
+              </w:rPr>
+            </w:pPr>
+            <w:r>
+              <w:rPr>
+                <w:lang w:val="en-US"/>
+              </w:rPr>
+              <w:t xml:space="preserve">Профсоюз на месте работы после произошедшего</w:t>
+            </w:r>
+          </w:p>
+        </w:tc>
+        <w:tc>
+          <w:tcPr>
+            <w:tcW w:w="3310" w:type="dxa"/>
+          </w:tcPr>
+          <w:p>
+            <w:pPr>
+              <w:rPr>
+                <w:lang w:val="en-US"/>
+              </w:rPr>
+            </w:pPr>
+            <w:r>
+              <w:rPr>
+                <w:lang w:val="en-US"/>
+              </w:rPr>
+              <w:t xml:space="preserve"/>
+            </w:r>
+          </w:p>
+        </w:tc>
+      </w:tr>
+      <w:tr>
+        <w:trPr>
+          <w:trHeight w:val="388"/>
+        </w:trPr>
+        <w:tc>
+          <w:tcPr>
+            <w:tcW w:w="563" w:type="dxa"/>
+          </w:tcPr>
+          <w:p>
+            <w:pPr>
+              <w:rPr>
+                <w:b/>
+                <w:bCs/>
+                <w:lang w:val="en-US"/>
+              </w:rPr>
+            </w:pPr>
+            <w:r>
+              <w:rPr>
+                <w:b/>
+                <w:bCs/>
+                <w:lang w:val="en-US"/>
+              </w:rPr>
+              <w:t>4.9</w:t>
             </w:r>
           </w:p>
         </w:tc>
@@ -2428,7 +3202,7 @@
               <w:rPr>
                 <w:lang w:val="en-US"/>
               </w:rPr>
-              <w:t xml:space="preserve">None</w:t>
+              <w:t xml:space="preserve"/>
             </w:r>
           </w:p>
         </w:tc>
@@ -2455,43 +3229,43 @@
                 <w:bCs/>
                 <w:lang w:val="en-US"/>
               </w:rPr>
-              <w:t>4.8</w:t>
-            </w:r>
-          </w:p>
-        </w:tc>
-        <w:tc>
-          <w:tcPr>
-            <w:tcW w:w="5472" w:type="dxa"/>
-          </w:tcPr>
-          <w:p>
-            <w:pPr>
-              <w:rPr>
-                <w:lang w:val="en-US"/>
-              </w:rPr>
-            </w:pPr>
-            <w:r>
-              <w:rPr>
-                <w:lang w:val="en-US"/>
-              </w:rPr>
-              <w:t xml:space="preserve">Профсоюз на месте работы после произошедшего</w:t>
-            </w:r>
-          </w:p>
-        </w:tc>
-        <w:tc>
-          <w:tcPr>
-            <w:tcW w:w="3310" w:type="dxa"/>
-          </w:tcPr>
-          <w:p>
-            <w:pPr>
-              <w:rPr>
-                <w:lang w:val="en-US"/>
-              </w:rPr>
-            </w:pPr>
-            <w:r>
-              <w:rPr>
-                <w:lang w:val="en-US"/>
-              </w:rPr>
-              <w:t xml:space="preserve">Прекратил существование</w:t>
+              <w:t>5.0</w:t>
+            </w:r>
+          </w:p>
+        </w:tc>
+        <w:tc>
+          <w:tcPr>
+            <w:tcW w:w="5472" w:type="dxa"/>
+          </w:tcPr>
+          <w:p>
+            <w:pPr>
+              <w:rPr>
+                <w:lang w:val="en-US"/>
+              </w:rPr>
+            </w:pPr>
+            <w:r>
+              <w:rPr>
+                <w:lang w:val="en-US"/>
+              </w:rPr>
+              <w:t xml:space="preserve">Численность профсоюза после произошедшего</w:t>
+            </w:r>
+          </w:p>
+        </w:tc>
+        <w:tc>
+          <w:tcPr>
+            <w:tcW w:w="3310" w:type="dxa"/>
+          </w:tcPr>
+          <w:p>
+            <w:pPr>
+              <w:rPr>
+                <w:lang w:val="en-US"/>
+              </w:rPr>
+            </w:pPr>
+            <w:r>
+              <w:rPr>
+                <w:lang w:val="en-US"/>
+              </w:rPr>
+              <w:t xml:space="preserve"/>
             </w:r>
           </w:p>
         </w:tc>
@@ -2518,43 +3292,43 @@
                 <w:bCs/>
                 <w:lang w:val="en-US"/>
               </w:rPr>
-              <w:t>4.9</w:t>
-            </w:r>
-          </w:p>
-        </w:tc>
-        <w:tc>
-          <w:tcPr>
-            <w:tcW w:w="5472" w:type="dxa"/>
-          </w:tcPr>
-          <w:p>
-            <w:pPr>
-              <w:rPr>
-                <w:lang w:val="en-US"/>
-              </w:rPr>
-            </w:pPr>
-            <w:r>
-              <w:rPr>
-                <w:lang w:val="en-US"/>
-              </w:rPr>
-              <w:t xml:space="preserve">Error</w:t>
-            </w:r>
-          </w:p>
-        </w:tc>
-        <w:tc>
-          <w:tcPr>
-            <w:tcW w:w="3310" w:type="dxa"/>
-          </w:tcPr>
-          <w:p>
-            <w:pPr>
-              <w:rPr>
-                <w:lang w:val="en-US"/>
-              </w:rPr>
-            </w:pPr>
-            <w:r>
-              <w:rPr>
-                <w:lang w:val="en-US"/>
-              </w:rPr>
-              <w:t xml:space="preserve">None</w:t>
+              <w:t>5.1</w:t>
+            </w:r>
+          </w:p>
+        </w:tc>
+        <w:tc>
+          <w:tcPr>
+            <w:tcW w:w="5472" w:type="dxa"/>
+          </w:tcPr>
+          <w:p>
+            <w:pPr>
+              <w:rPr>
+                <w:lang w:val="en-US"/>
+              </w:rPr>
+            </w:pPr>
+            <w:r>
+              <w:rPr>
+                <w:lang w:val="en-US"/>
+              </w:rPr>
+              <w:t xml:space="preserve">Информация</w:t>
+            </w:r>
+          </w:p>
+        </w:tc>
+        <w:tc>
+          <w:tcPr>
+            <w:tcW w:w="3310" w:type="dxa"/>
+          </w:tcPr>
+          <w:p>
+            <w:pPr>
+              <w:rPr>
+                <w:lang w:val="en-US"/>
+              </w:rPr>
+            </w:pPr>
+            <w:r>
+              <w:rPr>
+                <w:lang w:val="en-US"/>
+              </w:rPr>
+              <w:t xml:space="preserve"/>
             </w:r>
           </w:p>
         </w:tc>
@@ -2581,43 +3355,70 @@
                 <w:bCs/>
                 <w:lang w:val="en-US"/>
               </w:rPr>
-              <w:t>5.0</w:t>
-            </w:r>
-          </w:p>
-        </w:tc>
-        <w:tc>
-          <w:tcPr>
-            <w:tcW w:w="5472" w:type="dxa"/>
-          </w:tcPr>
-          <w:p>
-            <w:pPr>
-              <w:rPr>
-                <w:lang w:val="en-US"/>
-              </w:rPr>
-            </w:pPr>
-            <w:r>
-              <w:rPr>
-                <w:lang w:val="en-US"/>
-              </w:rPr>
-              <w:t xml:space="preserve">Численность профсоюза после произошедшего</w:t>
-            </w:r>
-          </w:p>
-        </w:tc>
-        <w:tc>
-          <w:tcPr>
-            <w:tcW w:w="3310" w:type="dxa"/>
-          </w:tcPr>
-          <w:p>
-            <w:pPr>
-              <w:rPr>
-                <w:lang w:val="en-US"/>
-              </w:rPr>
-            </w:pPr>
-            <w:r>
-              <w:rPr>
-                <w:lang w:val="en-US"/>
-              </w:rPr>
-              <w:t xml:space="preserve">Численность сократилась</w:t>
+              <w:t>5.2</w:t>
+            </w:r>
+          </w:p>
+        </w:tc>
+        <w:tc>
+          <w:tcPr>
+            <w:tcW w:w="5472" w:type="dxa"/>
+          </w:tcPr>
+          <w:p>
+            <w:pPr>
+              <w:rPr>
+                <w:lang w:val="en-US"/>
+              </w:rPr>
+            </w:pPr>
+            <w:r>
+              <w:rPr>
+                <w:lang w:val="en-US"/>
+              </w:rPr>
+              <w:t xml:space="preserve">С какими на ваш взгляд проблемами чаще всего сталкиваются мигранты и почему?</w:t>
+            </w:r>
+          </w:p>
+        </w:tc>
+        <w:tc>
+          <w:tcPr>
+            <w:tcW w:w="3310" w:type="dxa"/>
+          </w:tcPr>
+          <w:p>
+            <w:pPr>
+              <w:rPr>
+                <w:lang w:val="en-US"/>
+              </w:rPr>
+            </w:pPr>
+            <w:r>
+              <w:rPr>
+                <w:lang w:val="en-US"/>
+              </w:rPr>
+              <w:t xml:space="preserve"/>
+            </w:r>
+          </w:p>
+          <w:p>
+            <w:pPr>
+              <w:rPr>
+                <w:lang w:val="en-US"/>
+              </w:rPr>
+            </w:pPr>
+            <w:proofErr w:type="gramStart"/>
+            <w:r>
+              <w:rPr>
+                <w:lang w:val="en-US"/>
+              </w:rPr>
+              <w:t xml:space="preserve">Test cardTest cardTest cardTest cardTest cardTest cardTest cardTest cardTest cardTest cardTest cardTest cardTest cardTest cardTest cardTest cardTest cardTest cardTest cardTest card</w:t>
+            </w:r>
+          </w:p>
+          <w:p>
+            <w:pPr>
+              <w:rPr>
+                <w:lang w:val="en-US"/>
+              </w:rPr>
+            </w:pPr>
+            <w:r>
+              <w:rPr>
+                <w:lang w:val="en-US"/>
+              </w:rPr>
+              <w:t xml:space="preserve"/>
             </w:r>
           </w:p>
         </w:tc>
@@ -2644,43 +3445,70 @@
                 <w:bCs/>
                 <w:lang w:val="en-US"/>
               </w:rPr>
-              <w:t>5.1</w:t>
-            </w:r>
-          </w:p>
-        </w:tc>
-        <w:tc>
-          <w:tcPr>
-            <w:tcW w:w="5472" w:type="dxa"/>
-          </w:tcPr>
-          <w:p>
-            <w:pPr>
-              <w:rPr>
-                <w:lang w:val="en-US"/>
-              </w:rPr>
-            </w:pPr>
-            <w:r>
-              <w:rPr>
-                <w:lang w:val="en-US"/>
-              </w:rPr>
-              <w:t xml:space="preserve">Информация</w:t>
-            </w:r>
-          </w:p>
-        </w:tc>
-        <w:tc>
-          <w:tcPr>
-            <w:tcW w:w="3310" w:type="dxa"/>
-          </w:tcPr>
-          <w:p>
-            <w:pPr>
-              <w:rPr>
-                <w:lang w:val="en-US"/>
-              </w:rPr>
-            </w:pPr>
-            <w:r>
-              <w:rPr>
-                <w:lang w:val="en-US"/>
-              </w:rPr>
-              <w:t xml:space="preserve">None</w:t>
+              <w:t>5.3</w:t>
+            </w:r>
+          </w:p>
+        </w:tc>
+        <w:tc>
+          <w:tcPr>
+            <w:tcW w:w="5472" w:type="dxa"/>
+          </w:tcPr>
+          <w:p>
+            <w:pPr>
+              <w:rPr>
+                <w:lang w:val="en-US"/>
+              </w:rPr>
+            </w:pPr>
+            <w:r>
+              <w:rPr>
+                <w:lang w:val="en-US"/>
+              </w:rPr>
+              <w:t xml:space="preserve">Какие по вашему мнению есть пути решения этих проблем?</w:t>
+            </w:r>
+          </w:p>
+        </w:tc>
+        <w:tc>
+          <w:tcPr>
+            <w:tcW w:w="3310" w:type="dxa"/>
+          </w:tcPr>
+          <w:p>
+            <w:pPr>
+              <w:rPr>
+                <w:lang w:val="en-US"/>
+              </w:rPr>
+            </w:pPr>
+            <w:r>
+              <w:rPr>
+                <w:lang w:val="en-US"/>
+              </w:rPr>
+              <w:t xml:space="preserve"/>
+            </w:r>
+          </w:p>
+          <w:p>
+            <w:pPr>
+              <w:rPr>
+                <w:lang w:val="en-US"/>
+              </w:rPr>
+            </w:pPr>
+            <w:proofErr w:type="gramStart"/>
+            <w:r>
+              <w:rPr>
+                <w:lang w:val="en-US"/>
+              </w:rPr>
+              <w:t xml:space="preserve">Test cardTest cardTest cardTest cardTest cardTest cardTest cardTest cardTest cardTest cardTest cardTest cardTest cardTest cardTest cardTest cardTest cardTest cardTest cardTest cardTest cardTest cardTest cardTest cardTest cardTest cardTest cardTest cardv</w:t>
+            </w:r>
+          </w:p>
+          <w:p>
+            <w:pPr>
+              <w:rPr>
+                <w:lang w:val="en-US"/>
+              </w:rPr>
+            </w:pPr>
+            <w:r>
+              <w:rPr>
+                <w:lang w:val="en-US"/>
+              </w:rPr>
+              <w:t xml:space="preserve"/>
             </w:r>
           </w:p>
         </w:tc>
@@ -2707,32 +3535,59 @@
                 <w:bCs/>
                 <w:lang w:val="en-US"/>
               </w:rPr>
-              <w:t>5.2</w:t>
-            </w:r>
-          </w:p>
-        </w:tc>
-        <w:tc>
-          <w:tcPr>
-            <w:tcW w:w="5472" w:type="dxa"/>
-          </w:tcPr>
-          <w:p>
-            <w:pPr>
-              <w:rPr>
-                <w:lang w:val="en-US"/>
-              </w:rPr>
-            </w:pPr>
-            <w:r>
-              <w:rPr>
-                <w:lang w:val="en-US"/>
-              </w:rPr>
-              <w:t xml:space="preserve">С какими на ваш взгляд проблемами чаще всего сталкиваются мигранты и почему?</w:t>
-            </w:r>
-          </w:p>
-        </w:tc>
-        <w:tc>
-          <w:tcPr>
-            <w:tcW w:w="3310" w:type="dxa"/>
-          </w:tcPr>
+              <w:t>5.4</w:t>
+            </w:r>
+          </w:p>
+        </w:tc>
+        <w:tc>
+          <w:tcPr>
+            <w:tcW w:w="5472" w:type="dxa"/>
+          </w:tcPr>
+          <w:p>
+            <w:pPr>
+              <w:rPr>
+                <w:lang w:val="en-US"/>
+              </w:rPr>
+            </w:pPr>
+            <w:r>
+              <w:rPr>
+                <w:lang w:val="en-US"/>
+              </w:rPr>
+              <w:t xml:space="preserve">Какая помощь на ваш взгляд необходима мигрантам?</w:t>
+            </w:r>
+          </w:p>
+        </w:tc>
+        <w:tc>
+          <w:tcPr>
+            <w:tcW w:w="3310" w:type="dxa"/>
+          </w:tcPr>
+          <w:p>
+            <w:pPr>
+              <w:rPr>
+                <w:lang w:val="en-US"/>
+              </w:rPr>
+            </w:pPr>
+            <w:r>
+              <w:rPr>
+                <w:lang w:val="en-US"/>
+              </w:rPr>
+              <w:t xml:space="preserve"/>
+            </w:r>
+          </w:p>
+          <w:p>
+            <w:pPr>
+              <w:rPr>
+                <w:lang w:val="en-US"/>
+              </w:rPr>
+            </w:pPr>
+            <w:proofErr w:type="gramStart"/>
+            <w:r>
+              <w:rPr>
+                <w:lang w:val="en-US"/>
+              </w:rPr>
+              <w:t xml:space="preserve">Test cardTest cardTest cardTest cardTest cardTest cardTest cardTest cardTest cardTest cardTest cardTest cardTest cardTest cardTest cardTest cardTest cardTest cardTest cardTest cardTest cardTest cardTest cardTest cardTest cardTest cardTest cardTest cardv</w:t>
+            </w:r>
+          </w:p>
           <w:p>
             <w:pPr>
               <w:rPr>
@@ -2770,32 +3625,59 @@
                 <w:bCs/>
                 <w:lang w:val="en-US"/>
               </w:rPr>
-              <w:t>5.3</w:t>
-            </w:r>
-          </w:p>
-        </w:tc>
-        <w:tc>
-          <w:tcPr>
-            <w:tcW w:w="5472" w:type="dxa"/>
-          </w:tcPr>
-          <w:p>
-            <w:pPr>
-              <w:rPr>
-                <w:lang w:val="en-US"/>
-              </w:rPr>
-            </w:pPr>
-            <w:r>
-              <w:rPr>
-                <w:lang w:val="en-US"/>
-              </w:rPr>
-              <w:t xml:space="preserve">Какие по вашему мнению есть пути решения этих проблем?</w:t>
-            </w:r>
-          </w:p>
-        </w:tc>
-        <w:tc>
-          <w:tcPr>
-            <w:tcW w:w="3310" w:type="dxa"/>
-          </w:tcPr>
+              <w:t>5.5</w:t>
+            </w:r>
+          </w:p>
+        </w:tc>
+        <w:tc>
+          <w:tcPr>
+            <w:tcW w:w="5472" w:type="dxa"/>
+          </w:tcPr>
+          <w:p>
+            <w:pPr>
+              <w:rPr>
+                <w:lang w:val="en-US"/>
+              </w:rPr>
+            </w:pPr>
+            <w:r>
+              <w:rPr>
+                <w:lang w:val="en-US"/>
+              </w:rPr>
+              <w:t xml:space="preserve">Были ли нарушены Ваши трудовые права во время пандемии?</w:t>
+            </w:r>
+          </w:p>
+        </w:tc>
+        <w:tc>
+          <w:tcPr>
+            <w:tcW w:w="3310" w:type="dxa"/>
+          </w:tcPr>
+          <w:p>
+            <w:pPr>
+              <w:rPr>
+                <w:lang w:val="en-US"/>
+              </w:rPr>
+            </w:pPr>
+            <w:r>
+              <w:rPr>
+                <w:lang w:val="en-US"/>
+              </w:rPr>
+              <w:t xml:space="preserve"/>
+            </w:r>
+          </w:p>
+          <w:p>
+            <w:pPr>
+              <w:rPr>
+                <w:lang w:val="en-US"/>
+              </w:rPr>
+            </w:pPr>
+            <w:proofErr w:type="gramStart"/>
+            <w:r>
+              <w:rPr>
+                <w:lang w:val="en-US"/>
+              </w:rPr>
+              <w:t xml:space="preserve">NO</w:t>
+            </w:r>
+          </w:p>
           <w:p>
             <w:pPr>
               <w:rPr>
@@ -2833,32 +3715,59 @@
                 <w:bCs/>
                 <w:lang w:val="en-US"/>
               </w:rPr>
-              <w:t>5.4</w:t>
-            </w:r>
-          </w:p>
-        </w:tc>
-        <w:tc>
-          <w:tcPr>
-            <w:tcW w:w="5472" w:type="dxa"/>
-          </w:tcPr>
-          <w:p>
-            <w:pPr>
-              <w:rPr>
-                <w:lang w:val="en-US"/>
-              </w:rPr>
-            </w:pPr>
-            <w:r>
-              <w:rPr>
-                <w:lang w:val="en-US"/>
-              </w:rPr>
-              <w:t xml:space="preserve">Какая помощь на ваш взгляд необходима мигрантам?</w:t>
-            </w:r>
-          </w:p>
-        </w:tc>
-        <w:tc>
-          <w:tcPr>
-            <w:tcW w:w="3310" w:type="dxa"/>
-          </w:tcPr>
+              <w:t>5.6</w:t>
+            </w:r>
+          </w:p>
+        </w:tc>
+        <w:tc>
+          <w:tcPr>
+            <w:tcW w:w="5472" w:type="dxa"/>
+          </w:tcPr>
+          <w:p>
+            <w:pPr>
+              <w:rPr>
+                <w:lang w:val="en-US"/>
+              </w:rPr>
+            </w:pPr>
+            <w:r>
+              <w:rPr>
+                <w:lang w:val="en-US"/>
+              </w:rPr>
+              <w:t xml:space="preserve">С какими нарушениями трудовых прав вы столкнулись из-за COVID-19?</w:t>
+            </w:r>
+          </w:p>
+        </w:tc>
+        <w:tc>
+          <w:tcPr>
+            <w:tcW w:w="3310" w:type="dxa"/>
+          </w:tcPr>
+          <w:p>
+            <w:pPr>
+              <w:rPr>
+                <w:lang w:val="en-US"/>
+              </w:rPr>
+            </w:pPr>
+            <w:r>
+              <w:rPr>
+                <w:lang w:val="en-US"/>
+              </w:rPr>
+              <w:t xml:space="preserve"/>
+            </w:r>
+          </w:p>
+          <w:p>
+            <w:pPr>
+              <w:rPr>
+                <w:lang w:val="en-US"/>
+              </w:rPr>
+            </w:pPr>
+            <w:proofErr w:type="gramStart"/>
+            <w:r>
+              <w:rPr>
+                <w:lang w:val="en-US"/>
+              </w:rPr>
+              <w:t xml:space="preserve">Время работы увеличилось без оплаты</w:t>
+            </w:r>
+          </w:p>
           <w:p>
             <w:pPr>
               <w:rPr>
@@ -2896,43 +3805,44 @@
                 <w:bCs/>
                 <w:lang w:val="en-US"/>
               </w:rPr>
-              <w:t>5.5</w:t>
-            </w:r>
-          </w:p>
-        </w:tc>
-        <w:tc>
-          <w:tcPr>
-            <w:tcW w:w="5472" w:type="dxa"/>
-          </w:tcPr>
-          <w:p>
-            <w:pPr>
-              <w:rPr>
-                <w:lang w:val="en-US"/>
-              </w:rPr>
-            </w:pPr>
-            <w:r>
-              <w:rPr>
-                <w:lang w:val="en-US"/>
-              </w:rPr>
-              <w:t xml:space="preserve">Были ли нарушены Ваши трудовые права во время пандемии?</w:t>
-            </w:r>
-          </w:p>
-        </w:tc>
-        <w:tc>
-          <w:tcPr>
-            <w:tcW w:w="3310" w:type="dxa"/>
-          </w:tcPr>
-          <w:p>
-            <w:pPr>
-              <w:rPr>
-                <w:lang w:val="en-US"/>
-              </w:rPr>
-            </w:pPr>
-            <w:r>
-              <w:rPr>
-                <w:lang w:val="en-US"/>
-              </w:rPr>
-              <w:t xml:space="preserve">YES</w:t>
+              <w:lastRenderedPageBreak/>
+              <w:t>5.7</w:t>
+            </w:r>
+          </w:p>
+        </w:tc>
+        <w:tc>
+          <w:tcPr>
+            <w:tcW w:w="5472" w:type="dxa"/>
+          </w:tcPr>
+          <w:p>
+            <w:pPr>
+              <w:rPr>
+                <w:lang w:val="en-US"/>
+              </w:rPr>
+            </w:pPr>
+            <w:r>
+              <w:rPr>
+                <w:lang w:val="en-US"/>
+              </w:rPr>
+              <w:t xml:space="preserve">Другое</w:t>
+            </w:r>
+          </w:p>
+        </w:tc>
+        <w:tc>
+          <w:tcPr>
+            <w:tcW w:w="3310" w:type="dxa"/>
+          </w:tcPr>
+          <w:p>
+            <w:pPr>
+              <w:rPr>
+                <w:lang w:val="en-US"/>
+              </w:rPr>
+            </w:pPr>
+            <w:r>
+              <w:rPr>
+                <w:lang w:val="en-US"/>
+              </w:rPr>
+              <w:t xml:space="preserve"/>
             </w:r>
           </w:p>
         </w:tc>
@@ -2959,43 +3869,70 @@
                 <w:bCs/>
                 <w:lang w:val="en-US"/>
               </w:rPr>
-              <w:t>5.6</w:t>
-            </w:r>
-          </w:p>
-        </w:tc>
-        <w:tc>
-          <w:tcPr>
-            <w:tcW w:w="5472" w:type="dxa"/>
-          </w:tcPr>
-          <w:p>
-            <w:pPr>
-              <w:rPr>
-                <w:lang w:val="en-US"/>
-              </w:rPr>
-            </w:pPr>
-            <w:r>
-              <w:rPr>
-                <w:lang w:val="en-US"/>
-              </w:rPr>
-              <w:t xml:space="preserve">С какими нарушениями трудовых прав вы столкнулись из-за COVID-19?</w:t>
-            </w:r>
-          </w:p>
-        </w:tc>
-        <w:tc>
-          <w:tcPr>
-            <w:tcW w:w="3310" w:type="dxa"/>
-          </w:tcPr>
-          <w:p>
-            <w:pPr>
-              <w:rPr>
-                <w:lang w:val="en-US"/>
-              </w:rPr>
-            </w:pPr>
-            <w:r>
-              <w:rPr>
-                <w:lang w:val="en-US"/>
-              </w:rPr>
-              <w:t xml:space="preserve">Время работы увеличилось без оплаты</w:t>
+              <w:t>5.8</w:t>
+            </w:r>
+          </w:p>
+        </w:tc>
+        <w:tc>
+          <w:tcPr>
+            <w:tcW w:w="5472" w:type="dxa"/>
+          </w:tcPr>
+          <w:p>
+            <w:pPr>
+              <w:rPr>
+                <w:lang w:val="en-US"/>
+              </w:rPr>
+            </w:pPr>
+            <w:r>
+              <w:rPr>
+                <w:lang w:val="en-US"/>
+              </w:rPr>
+              <w:t xml:space="preserve">Как изменились Ваши доходы из-за COVID-19?</w:t>
+            </w:r>
+          </w:p>
+        </w:tc>
+        <w:tc>
+          <w:tcPr>
+            <w:tcW w:w="3310" w:type="dxa"/>
+          </w:tcPr>
+          <w:p>
+            <w:pPr>
+              <w:rPr>
+                <w:lang w:val="en-US"/>
+              </w:rPr>
+            </w:pPr>
+            <w:r>
+              <w:rPr>
+                <w:lang w:val="en-US"/>
+              </w:rPr>
+              <w:t xml:space="preserve"/>
+            </w:r>
+          </w:p>
+          <w:p>
+            <w:pPr>
+              <w:rPr>
+                <w:lang w:val="en-US"/>
+              </w:rPr>
+            </w:pPr>
+            <w:proofErr w:type="gramStart"/>
+            <w:r>
+              <w:rPr>
+                <w:lang w:val="en-US"/>
+              </w:rPr>
+              <w:t xml:space="preserve">Сократился доход, остался только оклад, без премий и надбавок</w:t>
+            </w:r>
+          </w:p>
+          <w:p>
+            <w:pPr>
+              <w:rPr>
+                <w:lang w:val="en-US"/>
+              </w:rPr>
+            </w:pPr>
+            <w:r>
+              <w:rPr>
+                <w:lang w:val="en-US"/>
+              </w:rPr>
+              <w:t xml:space="preserve"/>
             </w:r>
           </w:p>
         </w:tc>
@@ -3022,7 +3959,7 @@
                 <w:bCs/>
                 <w:lang w:val="en-US"/>
               </w:rPr>
-              <w:t>5.7</w:t>
+              <w:t>5.9</w:t>
             </w:r>
           </w:p>
         </w:tc>
@@ -3058,7 +3995,7 @@
               <w:rPr>
                 <w:lang w:val="en-US"/>
               </w:rPr>
-              <w:t xml:space="preserve">None</w:t>
+              <w:t xml:space="preserve"/>
             </w:r>
           </w:p>
         </w:tc>
@@ -3085,132 +4022,6 @@
                 <w:bCs/>
                 <w:lang w:val="en-US"/>
               </w:rPr>
-              <w:t>5.8</w:t>
-            </w:r>
-          </w:p>
-        </w:tc>
-        <w:tc>
-          <w:tcPr>
-            <w:tcW w:w="5472" w:type="dxa"/>
-          </w:tcPr>
-          <w:p>
-            <w:pPr>
-              <w:rPr>
-                <w:lang w:val="en-US"/>
-              </w:rPr>
-            </w:pPr>
-            <w:r>
-              <w:rPr>
-                <w:lang w:val="en-US"/>
-              </w:rPr>
-              <w:t xml:space="preserve">Как изменились Ваши доходы из-за COVID-19?</w:t>
-            </w:r>
-          </w:p>
-        </w:tc>
-        <w:tc>
-          <w:tcPr>
-            <w:tcW w:w="3310" w:type="dxa"/>
-          </w:tcPr>
-          <w:p>
-            <w:pPr>
-              <w:rPr>
-                <w:lang w:val="en-US"/>
-              </w:rPr>
-            </w:pPr>
-            <w:r>
-              <w:rPr>
-                <w:lang w:val="en-US"/>
-              </w:rPr>
-              <w:t xml:space="preserve">уменьшился во время карантина, но сейчас снова увеличился</w:t>
-            </w:r>
-          </w:p>
-        </w:tc>
-      </w:tr>
-      <w:tr>
-        <w:trPr>
-          <w:trHeight w:val="388"/>
-        </w:trPr>
-        <w:tc>
-          <w:tcPr>
-            <w:tcW w:w="563" w:type="dxa"/>
-          </w:tcPr>
-          <w:p>
-            <w:pPr>
-              <w:rPr>
-                <w:b/>
-                <w:bCs/>
-                <w:lang w:val="en-US"/>
-              </w:rPr>
-            </w:pPr>
-            <w:r>
-              <w:rPr>
-                <w:b/>
-                <w:bCs/>
-                <w:lang w:val="en-US"/>
-              </w:rPr>
-              <w:t>5.9</w:t>
-            </w:r>
-          </w:p>
-        </w:tc>
-        <w:tc>
-          <w:tcPr>
-            <w:tcW w:w="5472" w:type="dxa"/>
-          </w:tcPr>
-          <w:p>
-            <w:pPr>
-              <w:rPr>
-                <w:lang w:val="en-US"/>
-              </w:rPr>
-            </w:pPr>
-            <w:r>
-              <w:rPr>
-                <w:lang w:val="en-US"/>
-              </w:rPr>
-              <w:t xml:space="preserve">Другое</w:t>
-            </w:r>
-          </w:p>
-        </w:tc>
-        <w:tc>
-          <w:tcPr>
-            <w:tcW w:w="3310" w:type="dxa"/>
-          </w:tcPr>
-          <w:p>
-            <w:pPr>
-              <w:rPr>
-                <w:lang w:val="en-US"/>
-              </w:rPr>
-            </w:pPr>
-            <w:r>
-              <w:rPr>
-                <w:lang w:val="en-US"/>
-              </w:rPr>
-              <w:t xml:space="preserve">None</w:t>
-            </w:r>
-          </w:p>
-        </w:tc>
-      </w:tr>
-      <w:tr>
-        <w:trPr>
-          <w:trHeight w:val="388"/>
-        </w:trPr>
-        <w:tc>
-          <w:tcPr>
-            <w:tcW w:w="563" w:type="dxa"/>
-          </w:tcPr>
-          <w:p>
-            <w:pPr>
-              <w:rPr>
-                <w:b/>
-                <w:bCs/>
-                <w:lang w:val="en-US"/>
-              </w:rPr>
-            </w:pPr>
-            <w:r>
-              <w:rPr>
-                <w:b/>
-                <w:bCs/>
-                <w:lang w:val="en-US"/>
-              </w:rPr>
               <w:t>6.0</w:t>
             </w:r>
           </w:p>
@@ -3247,7 +4058,34 @@
               <w:rPr>
                 <w:lang w:val="en-US"/>
               </w:rPr>
+              <w:t xml:space="preserve"/>
+            </w:r>
+          </w:p>
+          <w:p>
+            <w:pPr>
+              <w:rPr>
+                <w:lang w:val="en-US"/>
+              </w:rPr>
+            </w:pPr>
+            <w:proofErr w:type="gramStart"/>
+            <w:r>
+              <w:rPr>
+                <w:lang w:val="en-US"/>
+              </w:rPr>
               <w:t xml:space="preserve">admin</w:t>
+            </w:r>
+          </w:p>
+          <w:p>
+            <w:pPr>
+              <w:rPr>
+                <w:lang w:val="en-US"/>
+              </w:rPr>
+            </w:pPr>
+            <w:r>
+              <w:rPr>
+                <w:lang w:val="en-US"/>
+              </w:rPr>
+              <w:t xml:space="preserve"/>
             </w:r>
           </w:p>
         </w:tc>
@@ -3322,6 +4160,8 @@
           <w:lang w:val="en-US"/>
         </w:rPr>
       </w:pPr>
+      <w:bookmarkStart w:id="0" w:name="_GoBack"/>
+      <w:bookmarkEnd w:id="0"/>
     </w:p>
     <w:sectPr>
       <w:pgSz w:w="11906" w:h="16838"/>

</xml_diff>